<commit_message>
Project guide edits on Aug 24, 2016
</commit_message>
<xml_diff>
--- a/銀級小管家APP專案說明書.docx
+++ b/銀級小管家APP專案說明書.docx
@@ -1598,6 +1598,183 @@
         <w:rPr>
           <w:rFonts w:hint="eastAsia"/>
         </w:rPr>
+        <w:t>名稱</w:t>
+      </w:r>
+    </w:p>
+    <w:p>
+      <w:pPr>
+        <w:pStyle w:val="10"/>
+        <w:rPr>
+          <w:b w:val="0"/>
+          <w:color w:val="000000" w:themeColor="text1"/>
+          <w:sz w:val="22"/>
+          <w:szCs w:val="22"/>
+          <w14:textFill>
+            <w14:solidFill>
+              <w14:schemeClr w14:val="tx1">
+                <w14:lumMod w14:val="85000"/>
+                <w14:lumOff w14:val="15000"/>
+                <w14:lumMod w14:val="75000"/>
+              </w14:schemeClr>
+            </w14:solidFill>
+          </w14:textFill>
+        </w:rPr>
+      </w:pPr>
+      <w:r>
+        <w:rPr>
+          <w:rFonts w:hint="eastAsia"/>
+          <w:b w:val="0"/>
+          <w:color w:val="000000" w:themeColor="text1"/>
+          <w:sz w:val="22"/>
+          <w:szCs w:val="22"/>
+          <w14:textFill>
+            <w14:solidFill>
+              <w14:schemeClr w14:val="tx1">
+                <w14:lumMod w14:val="85000"/>
+                <w14:lumOff w14:val="15000"/>
+                <w14:lumMod w14:val="75000"/>
+              </w14:schemeClr>
+            </w14:solidFill>
+          </w14:textFill>
+        </w:rPr>
+        <w:t>銀級小管家：「銀」可連結銀髮族、銀杏，小管家則隱含此</w:t>
+      </w:r>
+      <w:r>
+        <w:rPr>
+          <w:rFonts w:hint="eastAsia"/>
+          <w:b w:val="0"/>
+          <w:color w:val="000000" w:themeColor="text1"/>
+          <w:sz w:val="22"/>
+          <w:szCs w:val="22"/>
+          <w14:textFill>
+            <w14:solidFill>
+              <w14:schemeClr w14:val="tx1">
+                <w14:lumMod w14:val="85000"/>
+                <w14:lumOff w14:val="15000"/>
+                <w14:lumMod w14:val="75000"/>
+              </w14:schemeClr>
+            </w14:solidFill>
+          </w14:textFill>
+        </w:rPr>
+        <w:t>APP</w:t>
+      </w:r>
+      <w:r>
+        <w:rPr>
+          <w:rFonts w:hint="eastAsia"/>
+          <w:b w:val="0"/>
+          <w:color w:val="000000" w:themeColor="text1"/>
+          <w:sz w:val="22"/>
+          <w:szCs w:val="22"/>
+          <w14:textFill>
+            <w14:solidFill>
+              <w14:schemeClr w14:val="tx1">
+                <w14:lumMod w14:val="85000"/>
+                <w14:lumOff w14:val="15000"/>
+                <w14:lumMod w14:val="75000"/>
+              </w14:schemeClr>
+            </w14:solidFill>
+          </w14:textFill>
+        </w:rPr>
+        <w:t>的主要目的是為協助使用者管理居家事務。</w:t>
+      </w:r>
+    </w:p>
+    <w:p>
+      <w:pPr>
+        <w:rPr>
+          <w:rFonts w:ascii="Arial Unicode MS" w:eastAsia="Arial Unicode MS" w:hAnsi="Arial Unicode MS" w:cs="Arial Unicode MS" w:hint="eastAsia"/>
+        </w:rPr>
+      </w:pPr>
+      <w:proofErr w:type="spellStart"/>
+      <w:r>
+        <w:rPr>
+          <w:rFonts w:ascii="Arial Unicode MS" w:eastAsia="Arial Unicode MS" w:hAnsi="Arial Unicode MS" w:cs="Arial Unicode MS" w:hint="eastAsia"/>
+        </w:rPr>
+        <w:t>SilverReminder</w:t>
+      </w:r>
+      <w:proofErr w:type="spellEnd"/>
+      <w:r>
+        <w:rPr>
+          <w:rFonts w:ascii="Arial Unicode MS" w:eastAsia="Arial Unicode MS" w:hAnsi="Arial Unicode MS" w:cs="Arial Unicode MS" w:hint="eastAsia"/>
+        </w:rPr>
+        <w:t>：Silver</w:t>
+      </w:r>
+      <w:r>
+        <w:rPr>
+          <w:rFonts w:asciiTheme="majorHAnsi" w:hAnsiTheme="majorHAnsi" w:hint="eastAsia"/>
+          <w:spacing w:val="20"/>
+          <w:szCs w:val="22"/>
+          <w14:textFill>
+            <w14:solidFill>
+              <w14:schemeClr w14:val="tx1">
+                <w14:lumMod w14:val="85000"/>
+                <w14:lumOff w14:val="15000"/>
+                <w14:lumMod w14:val="75000"/>
+              </w14:schemeClr>
+            </w14:solidFill>
+          </w14:textFill>
+        </w:rPr>
+        <w:t>泛指銀髮族，本英文名則直指此</w:t>
+      </w:r>
+      <w:r>
+        <w:rPr>
+          <w:rFonts w:asciiTheme="majorHAnsi" w:hAnsiTheme="majorHAnsi" w:hint="eastAsia"/>
+          <w:spacing w:val="20"/>
+          <w:szCs w:val="22"/>
+          <w14:textFill>
+            <w14:solidFill>
+              <w14:schemeClr w14:val="tx1">
+                <w14:lumMod w14:val="85000"/>
+                <w14:lumOff w14:val="15000"/>
+                <w14:lumMod w14:val="75000"/>
+              </w14:schemeClr>
+            </w14:solidFill>
+          </w14:textFill>
+        </w:rPr>
+        <w:t>app</w:t>
+      </w:r>
+      <w:r>
+        <w:rPr>
+          <w:rFonts w:asciiTheme="majorHAnsi" w:hAnsiTheme="majorHAnsi" w:hint="eastAsia"/>
+          <w:spacing w:val="20"/>
+          <w:szCs w:val="22"/>
+          <w14:textFill>
+            <w14:solidFill>
+              <w14:schemeClr w14:val="tx1">
+                <w14:lumMod w14:val="85000"/>
+                <w14:lumOff w14:val="15000"/>
+                <w14:lumMod w14:val="75000"/>
+              </w14:schemeClr>
+            </w14:solidFill>
+          </w14:textFill>
+        </w:rPr>
+        <w:t>為專為銀髮族設計的提醒工具</w:t>
+      </w:r>
+      <w:r>
+        <w:rPr>
+          <w:rFonts w:asciiTheme="majorHAnsi" w:hAnsiTheme="majorHAnsi" w:hint="eastAsia"/>
+          <w:spacing w:val="20"/>
+          <w:szCs w:val="22"/>
+          <w14:textFill>
+            <w14:solidFill>
+              <w14:schemeClr w14:val="tx1">
+                <w14:lumMod w14:val="85000"/>
+                <w14:lumOff w14:val="15000"/>
+                <w14:lumMod w14:val="75000"/>
+              </w14:schemeClr>
+            </w14:solidFill>
+          </w14:textFill>
+        </w:rPr>
+        <w:t>。</w:t>
+      </w:r>
+    </w:p>
+    <w:p>
+      <w:pPr>
+        <w:pStyle w:val="10"/>
+      </w:pPr>
+      <w:r>
+        <w:rPr>
+          <w:rFonts w:hint="eastAsia"/>
+        </w:rPr>
         <w:t>需求描述</w:t>
       </w:r>
     </w:p>
@@ -1726,6 +1903,7 @@
                 <w:rFonts w:hint="eastAsia"/>
                 <w:b w:val="0"/>
               </w:rPr>
+              <w:lastRenderedPageBreak/>
               <w:t>一般使用者</w:t>
             </w:r>
           </w:p>
@@ -1965,7 +2143,6 @@
         <w:rPr>
           <w:rFonts w:hint="eastAsia"/>
         </w:rPr>
-        <w:lastRenderedPageBreak/>
         <w:t>提供三種</w:t>
       </w:r>
       <w:r>
@@ -2236,8 +2413,6 @@
               </w:rPr>
               <w:t>排程</w:t>
             </w:r>
-            <w:bookmarkStart w:id="0" w:name="_GoBack"/>
-            <w:bookmarkEnd w:id="0"/>
             <w:r>
               <w:rPr>
                 <w:rFonts w:hint="eastAsia"/>
@@ -2256,7 +2431,7 @@
             <w:tcW w:w="1701" w:type="dxa"/>
             <w:vMerge/>
             <w:tcBorders>
-              <w:bottom w:val="thinThickThinSmallGap" w:sz="12" w:space="0" w:color="auto"/>
+              <w:bottom w:val="single" w:sz="4" w:space="0" w:color="auto"/>
             </w:tcBorders>
             <w:shd w:val="clear" w:color="auto" w:fill="DDFBFF"/>
             <w:vAlign w:val="center"/>
@@ -2271,6 +2446,9 @@
           <w:tcPr>
             <w:tcW w:w="6656" w:type="dxa"/>
             <w:gridSpan w:val="2"/>
+            <w:tcBorders>
+              <w:bottom w:val="single" w:sz="4" w:space="0" w:color="000000" w:themeColor="text1"/>
+            </w:tcBorders>
             <w:shd w:val="clear" w:color="auto" w:fill="DDFBFF"/>
           </w:tcPr>
           <w:p>
@@ -2314,6 +2492,113 @@
                 <w:rFonts w:hint="eastAsia"/>
               </w:rPr>
               <w:t>歷史提醒項目列表</w:t>
+            </w:r>
+          </w:p>
+        </w:tc>
+      </w:tr>
+      <w:tr>
+        <w:trPr>
+          <w:trHeight w:val="177"/>
+        </w:trPr>
+        <w:tc>
+          <w:tcPr>
+            <w:tcW w:w="1701" w:type="dxa"/>
+            <w:tcBorders>
+              <w:top w:val="single" w:sz="4" w:space="0" w:color="auto"/>
+              <w:bottom w:val="thinThickThinSmallGap" w:sz="12" w:space="0" w:color="auto"/>
+            </w:tcBorders>
+            <w:shd w:val="clear" w:color="auto" w:fill="DDFBFF"/>
+            <w:vAlign w:val="center"/>
+          </w:tcPr>
+          <w:p>
+            <w:pPr>
+              <w:jc w:val="center"/>
+            </w:pPr>
+          </w:p>
+        </w:tc>
+        <w:tc>
+          <w:tcPr>
+            <w:tcW w:w="1559" w:type="dxa"/>
+            <w:tcBorders>
+              <w:bottom w:val="thinThickThinSmallGap" w:sz="12" w:space="0" w:color="auto"/>
+            </w:tcBorders>
+            <w:shd w:val="clear" w:color="auto" w:fill="DDFBFF"/>
+          </w:tcPr>
+          <w:p>
+            <w:pPr>
+              <w:pStyle w:val="naja2"/>
+              <w:numPr>
+                <w:ilvl w:val="0"/>
+                <w:numId w:val="0"/>
+              </w:numPr>
+              <w:rPr>
+                <w:rFonts w:hint="eastAsia"/>
+                <w:b w:val="0"/>
+              </w:rPr>
+            </w:pPr>
+          </w:p>
+        </w:tc>
+        <w:tc>
+          <w:tcPr>
+            <w:tcW w:w="5097" w:type="dxa"/>
+            <w:tcBorders>
+              <w:bottom w:val="nil"/>
+            </w:tcBorders>
+            <w:shd w:val="clear" w:color="auto" w:fill="DDFBFF"/>
+          </w:tcPr>
+          <w:p>
+            <w:pPr>
+              <w:pStyle w:val="2"/>
+            </w:pPr>
+            <w:r>
+              <w:rPr>
+                <w:rFonts w:hint="eastAsia"/>
+              </w:rPr>
+              <w:t>監護端：</w:t>
+            </w:r>
+            <w:r>
+              <w:rPr>
+                <w:rFonts w:hint="eastAsia"/>
+              </w:rPr>
+              <w:t>針對指定使用者的保健紀錄產生</w:t>
+            </w:r>
+            <w:r>
+              <w:rPr>
+                <w:rFonts w:hint="eastAsia"/>
+              </w:rPr>
+              <w:t>QR Code</w:t>
+            </w:r>
+          </w:p>
+          <w:p>
+            <w:pPr>
+              <w:pStyle w:val="2"/>
+              <w:rPr>
+                <w:rFonts w:hint="eastAsia"/>
+              </w:rPr>
+            </w:pPr>
+            <w:r>
+              <w:rPr>
+                <w:rFonts w:hint="eastAsia"/>
+              </w:rPr>
+              <w:t>一般使用者：</w:t>
+            </w:r>
+            <w:r>
+              <w:rPr>
+                <w:rFonts w:hint="eastAsia"/>
+              </w:rPr>
+              <w:t>透過</w:t>
+            </w:r>
+            <w:r>
+              <w:rPr>
+                <w:rFonts w:hint="eastAsia"/>
+              </w:rPr>
+              <w:t>QR Code</w:t>
+            </w:r>
+            <w:r>
+              <w:rPr>
+                <w:rFonts w:hint="eastAsia"/>
+              </w:rPr>
+              <w:t>新增保健紀錄</w:t>
             </w:r>
           </w:p>
         </w:tc>
@@ -2697,6 +2982,7 @@
               <w:rPr>
                 <w:rFonts w:hint="eastAsia"/>
               </w:rPr>
+              <w:lastRenderedPageBreak/>
               <w:t>本月行程表</w:t>
             </w:r>
           </w:p>
@@ -2787,22 +3073,37 @@
           </w:tcPr>
           <w:p>
             <w:pPr>
-              <w:pStyle w:val="naja2"/>
-              <w:numPr>
-                <w:ilvl w:val="0"/>
-                <w:numId w:val="0"/>
-              </w:numPr>
-              <w:ind w:left="176"/>
-              <w:rPr>
-                <w:b w:val="0"/>
+              <w:pStyle w:val="2"/>
+              <w:rPr>
+                <w:rFonts w:hint="eastAsia"/>
               </w:rPr>
             </w:pPr>
             <w:r>
               <w:rPr>
                 <w:rFonts w:hint="eastAsia"/>
-                <w:b w:val="0"/>
-              </w:rPr>
-              <w:t>發送外出行程給監護端</w:t>
+              </w:rPr>
+              <w:t>監護端：接收來自於一般使用者的外出紀錄</w:t>
+            </w:r>
+          </w:p>
+          <w:p>
+            <w:pPr>
+              <w:pStyle w:val="2"/>
+              <w:rPr>
+                <w:rFonts w:hint="eastAsia"/>
+                <w:b/>
+              </w:rPr>
+            </w:pPr>
+            <w:r>
+              <w:rPr>
+                <w:rFonts w:hint="eastAsia"/>
+              </w:rPr>
+              <w:t>一般使用者：</w:t>
+            </w:r>
+            <w:r>
+              <w:rPr>
+                <w:rFonts w:hint="eastAsia"/>
+              </w:rPr>
+              <w:t>發送外出紀錄給監護端</w:t>
             </w:r>
           </w:p>
         </w:tc>
@@ -3059,7 +3360,6 @@
               <w:rPr>
                 <w:rFonts w:hint="eastAsia"/>
               </w:rPr>
-              <w:lastRenderedPageBreak/>
               <w:t>一</w:t>
             </w:r>
             <w:proofErr w:type="gramEnd"/>
@@ -3252,19 +3552,16 @@
           </w:tcPr>
           <w:p>
             <w:pPr>
-              <w:pStyle w:val="naja2"/>
-              <w:numPr>
-                <w:ilvl w:val="0"/>
-                <w:numId w:val="0"/>
-              </w:numPr>
-              <w:rPr>
-                <w:b w:val="0"/>
+              <w:pStyle w:val="2"/>
+              <w:rPr>
+                <w:b/>
               </w:rPr>
             </w:pPr>
-            <w:r>
-              <w:rPr>
-                <w:rFonts w:hint="eastAsia"/>
-                <w:b w:val="0"/>
+            <w:bookmarkStart w:id="0" w:name="_GoBack"/>
+            <w:bookmarkEnd w:id="0"/>
+            <w:r>
+              <w:rPr>
+                <w:rFonts w:hint="eastAsia"/>
               </w:rPr>
               <w:t>被其他使用者編輯過的項目加上提醒圖示</w:t>
             </w:r>
@@ -3328,6 +3625,7 @@
         <w:rPr>
           <w:rFonts w:hint="eastAsia"/>
         </w:rPr>
+        <w:lastRenderedPageBreak/>
         <w:t>成員與分工</w:t>
       </w:r>
     </w:p>
@@ -3813,7 +4111,7 @@
                               <w:szCs w:val="40"/>
                               <w:lang w:val="zh-TW"/>
                             </w:rPr>
-                            <w:t>4</w:t>
+                            <w:t>2</w:t>
                           </w:r>
                           <w:r>
                             <w:rPr>
@@ -3873,7 +4171,7 @@
                         <w:szCs w:val="40"/>
                         <w:lang w:val="zh-TW"/>
                       </w:rPr>
-                      <w:t>4</w:t>
+                      <w:t>2</w:t>
                     </w:r>
                     <w:r>
                       <w:rPr>
@@ -4314,7 +4612,7 @@
                               <w:szCs w:val="40"/>
                               <w:lang w:val="zh-TW"/>
                             </w:rPr>
-                            <w:t>3</w:t>
+                            <w:t>5</w:t>
                           </w:r>
                           <w:r>
                             <w:rPr>
@@ -4374,7 +4672,7 @@
                         <w:szCs w:val="40"/>
                         <w:lang w:val="zh-TW"/>
                       </w:rPr>
-                      <w:t>3</w:t>
+                      <w:t>5</w:t>
                     </w:r>
                     <w:r>
                       <w:rPr>
@@ -4493,7 +4791,7 @@
   <w:abstractNum w:abstractNumId="3" w15:restartNumberingAfterBreak="0">
     <w:nsid w:val="FFFFFF83"/>
     <w:multiLevelType w:val="singleLevel"/>
-    <w:tmpl w:val="6A48DB94"/>
+    <w:tmpl w:val="7C6CCCA0"/>
     <w:lvl w:ilvl="0">
       <w:start w:val="1"/>
       <w:numFmt w:val="bullet"/>
@@ -7124,6 +7422,7 @@
     <w:rsid w:val="00021411"/>
     <w:rsid w:val="00251837"/>
     <w:rsid w:val="0026554F"/>
+    <w:rsid w:val="004346AA"/>
     <w:rsid w:val="00660B37"/>
     <w:rsid w:val="00865BE2"/>
     <w:rsid w:val="00BA6D21"/>
@@ -8003,15 +8302,6 @@
 </file>
 
 <file path=customXml/item2.xml><?xml version="1.0" encoding="utf-8"?>
-<?mso-contentType ?>
-<FormTemplates xmlns="http://schemas.microsoft.com/sharepoint/v3/contenttype/forms">
-  <Display>DocumentLibraryForm</Display>
-  <Edit>AssetEditForm</Edit>
-  <New>DocumentLibraryForm</New>
-</FormTemplates>
-</file>
-
-<file path=customXml/item3.xml><?xml version="1.0" encoding="utf-8"?>
 <outs:outSpaceData xmlns:outs="http://schemas.microsoft.com/office/2009/outspace/metadata">
   <outs:relatedDates/>
   <outs:relatedDocuments/>
@@ -8019,6 +8309,15 @@
   <outs:propertyMetadataList/>
   <outs:corruptMetadataWasLost/>
 </outs:outSpaceData>
+</file>
+
+<file path=customXml/item3.xml><?xml version="1.0" encoding="utf-8"?>
+<?mso-contentType ?>
+<FormTemplates xmlns="http://schemas.microsoft.com/sharepoint/v3/contenttype/forms">
+  <Display>DocumentLibraryForm</Display>
+  <Edit>AssetEditForm</Edit>
+  <New>DocumentLibraryForm</New>
+</FormTemplates>
 </file>
 
 <file path=customXml/item4.xml><?xml version="1.0" encoding="utf-8"?>
@@ -8034,6 +8333,14 @@
 </file>
 
 <file path=customXml/itemProps2.xml><?xml version="1.0" encoding="utf-8"?>
+<ds:datastoreItem xmlns:ds="http://schemas.openxmlformats.org/officeDocument/2006/customXml" ds:itemID="{800B806B-C3C7-4EFE-A57F-81DC87A14EE1}">
+  <ds:schemaRefs>
+    <ds:schemaRef ds:uri="http://schemas.microsoft.com/office/2009/outspace/metadata"/>
+  </ds:schemaRefs>
+</ds:datastoreItem>
+</file>
+
+<file path=customXml/itemProps3.xml><?xml version="1.0" encoding="utf-8"?>
 <ds:datastoreItem xmlns:ds="http://schemas.openxmlformats.org/officeDocument/2006/customXml" ds:itemID="{DCD83272-1AE2-47DD-AF5A-E921B57E7948}">
   <ds:schemaRefs>
     <ds:schemaRef ds:uri="http://schemas.microsoft.com/sharepoint/v3/contenttype/forms"/>
@@ -8041,16 +8348,8 @@
 </ds:datastoreItem>
 </file>
 
-<file path=customXml/itemProps3.xml><?xml version="1.0" encoding="utf-8"?>
-<ds:datastoreItem xmlns:ds="http://schemas.openxmlformats.org/officeDocument/2006/customXml" ds:itemID="{800B806B-C3C7-4EFE-A57F-81DC87A14EE1}">
-  <ds:schemaRefs>
-    <ds:schemaRef ds:uri="http://schemas.microsoft.com/office/2009/outspace/metadata"/>
-  </ds:schemaRefs>
-</ds:datastoreItem>
-</file>
-
 <file path=customXml/itemProps4.xml><?xml version="1.0" encoding="utf-8"?>
-<ds:datastoreItem xmlns:ds="http://schemas.openxmlformats.org/officeDocument/2006/customXml" ds:itemID="{DA53A341-F8BC-416C-B75B-BAF82D0A89C5}">
+<ds:datastoreItem xmlns:ds="http://schemas.openxmlformats.org/officeDocument/2006/customXml" ds:itemID="{09647960-9216-4A4D-810E-734B80B9FB44}">
   <ds:schemaRefs>
     <ds:schemaRef ds:uri="http://schemas.openxmlformats.org/officeDocument/2006/bibliography"/>
   </ds:schemaRefs>

</xml_diff>